<commit_message>
updated write up. should be done
</commit_message>
<xml_diff>
--- a/ProgressReports/Report 1 Segments/write up melissa.docx
+++ b/ProgressReports/Report 1 Segments/write up melissa.docx
@@ -1,6 +1,6 @@
 
 <file path=word/document.xml><?xml version="1.0" encoding="utf-8"?>
-<w:document xmlns:wpc="http://schemas.microsoft.com/office/word/2010/wordprocessingCanvas" xmlns:mc="http://schemas.openxmlformats.org/markup-compatibility/2006" xmlns:o="urn:schemas-microsoft-com:office:office" xmlns:r="http://schemas.openxmlformats.org/officeDocument/2006/relationships" xmlns:m="http://schemas.openxmlformats.org/officeDocument/2006/math" xmlns:v="urn:schemas-microsoft-com:vml" xmlns:wp14="http://schemas.microsoft.com/office/word/2010/wordprocessingDrawing" xmlns:wp="http://schemas.openxmlformats.org/drawingml/2006/wordprocessingDrawing" xmlns:w10="urn:schemas-microsoft-com:office:word" xmlns:w="http://schemas.openxmlformats.org/wordprocessingml/2006/main" xmlns:w14="http://schemas.microsoft.com/office/word/2010/wordml" xmlns:wpg="http://schemas.microsoft.com/office/word/2010/wordprocessingGroup" xmlns:wpi="http://schemas.microsoft.com/office/word/2010/wordprocessingInk" xmlns:wne="http://schemas.microsoft.com/office/word/2006/wordml" xmlns:wps="http://schemas.microsoft.com/office/word/2010/wordprocessingShape" mc:Ignorable="w14 wp14">
+<w:document xmlns:ve="http://schemas.openxmlformats.org/markup-compatibility/2006" xmlns:o="urn:schemas-microsoft-com:office:office" xmlns:r="http://schemas.openxmlformats.org/officeDocument/2006/relationships" xmlns:m="http://schemas.openxmlformats.org/officeDocument/2006/math" xmlns:v="urn:schemas-microsoft-com:vml" xmlns:wp="http://schemas.openxmlformats.org/drawingml/2006/wordprocessingDrawing" xmlns:w10="urn:schemas-microsoft-com:office:word" xmlns:w="http://schemas.openxmlformats.org/wordprocessingml/2006/main" xmlns:wne="http://schemas.microsoft.com/office/word/2006/wordml">
   <w:body>
     <w:p>
       <w:pPr>
@@ -23,9 +23,12 @@
     </w:p>
     <w:p>
       <w:pPr>
-        <w:textAlignment w:val="baseline"/>
-        <w:rPr>
-          <w:sz w:val="32"/>
+        <w:pStyle w:val="NoSpacing"/>
+        <w:ind w:right="720"/>
+        <w:rPr>
+          <w:b/>
+          <w:sz w:val="24"/>
+          <w:szCs w:val="24"/>
         </w:rPr>
       </w:pPr>
     </w:p>
@@ -91,13 +94,6 @@
         </w:rPr>
         <w:t xml:space="preserve"> </w:t>
       </w:r>
-      <w:r>
-        <w:rPr>
-          <w:color w:val="FF0000"/>
-          <w:sz w:val="24"/>
-        </w:rPr>
-        <w:t>Thanks!</w:t>
-      </w:r>
     </w:p>
     <w:p>
       <w:pPr>
@@ -139,7 +135,21 @@
         <w:rPr>
           <w:sz w:val="24"/>
         </w:rPr>
-        <w:t xml:space="preserve"> hand, a myoelectric prosthesis.  The most current product, the bebionic3,</w:t>
+        <w:t xml:space="preserve"> hand, a </w:t>
+      </w:r>
+      <w:proofErr w:type="spellStart"/>
+      <w:r>
+        <w:rPr>
+          <w:sz w:val="24"/>
+        </w:rPr>
+        <w:t>myoelectric</w:t>
+      </w:r>
+      <w:proofErr w:type="spellEnd"/>
+      <w:r>
+        <w:rPr>
+          <w:sz w:val="24"/>
+        </w:rPr>
+        <w:t xml:space="preserve"> prosthesis.  The most current product, the bebionic3,</w:t>
       </w:r>
       <w:r>
         <w:rPr>
@@ -175,7 +185,19 @@
         <w:rPr>
           <w:sz w:val="24"/>
         </w:rPr>
-        <w:t xml:space="preserve">The bebionic3 is one of several state-of-the-art prosthetics on the market today.  Others include the </w:t>
+        <w:t xml:space="preserve">The bebionic3 is one of several state-of-the-art prosthetics on the market today.  </w:t>
+      </w:r>
+      <w:r>
+        <w:rPr>
+          <w:sz w:val="24"/>
+        </w:rPr>
+        <w:t xml:space="preserve">It costs about $11,000.  </w:t>
+      </w:r>
+      <w:r>
+        <w:rPr>
+          <w:sz w:val="24"/>
+        </w:rPr>
+        <w:t xml:space="preserve">Others include the </w:t>
       </w:r>
       <w:proofErr w:type="spellStart"/>
       <w:r>
@@ -189,7 +211,25 @@
         <w:rPr>
           <w:sz w:val="24"/>
         </w:rPr>
-        <w:t xml:space="preserve"> by touch bionics, costing about ___ and the Michelangelo by </w:t>
+        <w:t xml:space="preserve"> by </w:t>
+      </w:r>
+      <w:r>
+        <w:rPr>
+          <w:sz w:val="24"/>
+        </w:rPr>
+        <w:t xml:space="preserve">touch bionics, costing about $100,000 </w:t>
+      </w:r>
+      <w:r>
+        <w:rPr>
+          <w:sz w:val="24"/>
+        </w:rPr>
+        <w:t>and the Michelangelo</w:t>
+      </w:r>
+      <w:r>
+        <w:rPr>
+          <w:sz w:val="24"/>
+        </w:rPr>
+        <w:t xml:space="preserve"> by </w:t>
       </w:r>
       <w:proofErr w:type="spellStart"/>
       <w:r>
@@ -203,7 +243,13 @@
         <w:rPr>
           <w:sz w:val="24"/>
         </w:rPr>
-        <w:t xml:space="preserve">, costing about ____. The </w:t>
+        <w:t>, costing about $74,000</w:t>
+      </w:r>
+      <w:r>
+        <w:rPr>
+          <w:sz w:val="24"/>
+        </w:rPr>
+        <w:t xml:space="preserve">. The </w:t>
       </w:r>
       <w:proofErr w:type="spellStart"/>
       <w:r>
@@ -224,189 +270,7 @@
           <w:color w:val="FF0000"/>
           <w:sz w:val="24"/>
         </w:rPr>
-        <w:t xml:space="preserve"> I’d talk about the price and maybe also the weight of the </w:t>
-      </w:r>
-      <w:proofErr w:type="spellStart"/>
-      <w:r>
-        <w:rPr>
-          <w:color w:val="FF0000"/>
-          <w:sz w:val="24"/>
-        </w:rPr>
-        <w:t>bebionic</w:t>
-      </w:r>
-      <w:proofErr w:type="spellEnd"/>
-      <w:r>
-        <w:rPr>
-          <w:color w:val="FF0000"/>
-          <w:sz w:val="24"/>
-        </w:rPr>
-        <w:t>, I’d also talk about at least one other professional level hand because hey why not</w:t>
-      </w:r>
-      <w:r>
-        <w:rPr>
-          <w:color w:val="FF0000"/>
-          <w:sz w:val="24"/>
-        </w:rPr>
-        <w:t xml:space="preserve"> (or at the very least say that there are these other competitors each costing about X much)</w:t>
-      </w:r>
-      <w:r>
-        <w:rPr>
-          <w:color w:val="FF0000"/>
-          <w:sz w:val="24"/>
-        </w:rPr>
-        <w:t xml:space="preserve">.  </w:t>
-      </w:r>
-      <w:r>
-        <w:rPr>
-          <w:color w:val="7030A0"/>
-          <w:sz w:val="24"/>
-        </w:rPr>
-        <w:t xml:space="preserve">I didn’t want to talk too much about human prosthetics because that’s not what our projects </w:t>
-      </w:r>
-      <w:proofErr w:type="gramStart"/>
-      <w:r>
-        <w:rPr>
-          <w:color w:val="7030A0"/>
-          <w:sz w:val="24"/>
-        </w:rPr>
-        <w:t>is</w:t>
-      </w:r>
-      <w:proofErr w:type="gramEnd"/>
-      <w:r>
-        <w:rPr>
-          <w:color w:val="7030A0"/>
-          <w:sz w:val="24"/>
-        </w:rPr>
-        <w:t xml:space="preserve"> about.  Also, where would I find prices?</w:t>
-      </w:r>
-      <w:r>
-        <w:rPr>
-          <w:color w:val="7030A0"/>
-          <w:sz w:val="24"/>
-        </w:rPr>
         <w:t xml:space="preserve"> </w:t>
-      </w:r>
-      <w:r>
-        <w:rPr>
-          <w:color w:val="FF0000"/>
-          <w:sz w:val="24"/>
-        </w:rPr>
-        <w:t xml:space="preserve">The </w:t>
-      </w:r>
-      <w:proofErr w:type="spellStart"/>
-      <w:r>
-        <w:rPr>
-          <w:color w:val="FF0000"/>
-          <w:sz w:val="24"/>
-        </w:rPr>
-        <w:t>bebionic</w:t>
-      </w:r>
-      <w:proofErr w:type="spellEnd"/>
-      <w:r>
-        <w:rPr>
-          <w:color w:val="FF0000"/>
-          <w:sz w:val="24"/>
-        </w:rPr>
-        <w:t xml:space="preserve"> hand is $11,000 (</w:t>
-      </w:r>
-      <w:hyperlink r:id="rId6" w:history="1">
-        <w:r>
-          <w:rPr>
-            <w:rStyle w:val="Hyperlink"/>
-          </w:rPr>
-          <w:t>http://singularityhub.com/2010/06/30/how-much-is-the-newest-advanced-artificial-hand-11000-usd-video/</w:t>
-        </w:r>
-      </w:hyperlink>
-      <w:r>
-        <w:rPr>
-          <w:color w:val="FF0000"/>
-        </w:rPr>
-        <w:t>)</w:t>
-      </w:r>
-      <w:r>
-        <w:rPr>
-          <w:color w:val="FF0000"/>
-        </w:rPr>
-        <w:t xml:space="preserve">, the </w:t>
-      </w:r>
-      <w:proofErr w:type="spellStart"/>
-      <w:r>
-        <w:rPr>
-          <w:color w:val="FF0000"/>
-        </w:rPr>
-        <w:t>michaelangelo</w:t>
-      </w:r>
-      <w:proofErr w:type="spellEnd"/>
-      <w:r>
-        <w:rPr>
-          <w:color w:val="FF0000"/>
-        </w:rPr>
-        <w:t xml:space="preserve"> is $73,800 (</w:t>
-      </w:r>
-      <w:hyperlink r:id="rId7" w:history="1">
-        <w:r>
-          <w:rPr>
-            <w:rStyle w:val="Hyperlink"/>
-          </w:rPr>
-          <w:t>http://en.wikipedia.org/wiki/Michelangelo_Hand</w:t>
-        </w:r>
-      </w:hyperlink>
-      <w:r>
-        <w:t>)</w:t>
-      </w:r>
-      <w:r>
-        <w:rPr>
-          <w:color w:val="FF0000"/>
-        </w:rPr>
-        <w:t xml:space="preserve">, and </w:t>
-      </w:r>
-      <w:r>
-        <w:rPr>
-          <w:color w:val="FF0000"/>
-        </w:rPr>
-        <w:t xml:space="preserve">the </w:t>
-      </w:r>
-      <w:proofErr w:type="spellStart"/>
-      <w:r>
-        <w:rPr>
-          <w:color w:val="FF0000"/>
-        </w:rPr>
-        <w:t>i</w:t>
-      </w:r>
-      <w:proofErr w:type="spellEnd"/>
-      <w:r>
-        <w:rPr>
-          <w:color w:val="FF0000"/>
-        </w:rPr>
-        <w:t xml:space="preserve">-limb </w:t>
-      </w:r>
-      <w:proofErr w:type="spellStart"/>
-      <w:r>
-        <w:rPr>
-          <w:color w:val="FF0000"/>
-        </w:rPr>
-        <w:t>ultra revolution</w:t>
-      </w:r>
-      <w:proofErr w:type="spellEnd"/>
-      <w:r>
-        <w:rPr>
-          <w:color w:val="FF0000"/>
-        </w:rPr>
-        <w:t xml:space="preserve"> is about $100,000 (</w:t>
-      </w:r>
-      <w:hyperlink r:id="rId8" w:history="1">
-        <w:r>
-          <w:rPr>
-            <w:rStyle w:val="Hyperlink"/>
-          </w:rPr>
-          <w:t>http://www.huffingtonpost.com/2013/05/03/i-limb-ultra-revolution-app-bionic-hands-program_n_3210609.html</w:t>
-        </w:r>
-      </w:hyperlink>
-      <w:r>
-        <w:rPr>
-          <w:color w:val="FF0000"/>
-        </w:rPr>
-        <w:t>)</w:t>
       </w:r>
     </w:p>
     <w:p>
@@ -423,7 +287,6 @@
           <w:noProof/>
           <w:sz w:val="24"/>
         </w:rPr>
-        <w:lastRenderedPageBreak/>
         <w:drawing>
           <wp:inline distT="0" distB="0" distL="0" distR="0">
             <wp:extent cx="3343910" cy="3511751"/>
@@ -442,7 +305,7 @@
                     </pic:cNvPicPr>
                   </pic:nvPicPr>
                   <pic:blipFill>
-                    <a:blip r:embed="rId9" cstate="print"/>
+                    <a:blip r:embed="rId5" cstate="print"/>
                     <a:srcRect/>
                     <a:stretch>
                       <a:fillRect/>
@@ -523,6 +386,7 @@
         <w:rPr>
           <w:sz w:val="24"/>
         </w:rPr>
+        <w:lastRenderedPageBreak/>
         <w:tab/>
         <w:t>Next we will discuss hands made by laypeopl</w:t>
       </w:r>
@@ -536,51 +400,7 @@
         <w:rPr>
           <w:sz w:val="24"/>
         </w:rPr>
-        <w:t xml:space="preserve">These hands were designed and manufactured by people with limited resources.  Because of that, the hands are simple and affordable.  They set a precedent for inexpensive 3D printed hands.   </w:t>
-      </w:r>
-      <w:r>
-        <w:rPr>
-          <w:color w:val="FF0000"/>
-          <w:sz w:val="24"/>
-        </w:rPr>
-        <w:t>Why</w:t>
-      </w:r>
-      <w:r>
-        <w:rPr>
-          <w:color w:val="FF0000"/>
-          <w:sz w:val="24"/>
-        </w:rPr>
-        <w:t xml:space="preserve"> are we discussing them</w:t>
-      </w:r>
-      <w:r>
-        <w:rPr>
-          <w:color w:val="FF0000"/>
-          <w:sz w:val="24"/>
-        </w:rPr>
-        <w:t xml:space="preserve">? </w:t>
-      </w:r>
-      <w:proofErr w:type="gramStart"/>
-      <w:r>
-        <w:rPr>
-          <w:color w:val="FF0000"/>
-          <w:sz w:val="24"/>
-        </w:rPr>
-        <w:t>Because they set a precedent for affordable 3d pr</w:t>
-      </w:r>
-      <w:r>
-        <w:rPr>
-          <w:color w:val="FF0000"/>
-          <w:sz w:val="24"/>
-        </w:rPr>
-        <w:t>inted hands.</w:t>
-      </w:r>
-      <w:proofErr w:type="gramEnd"/>
-      <w:r>
-        <w:rPr>
-          <w:color w:val="FF0000"/>
-          <w:sz w:val="24"/>
-        </w:rPr>
-        <w:t xml:space="preserve"> Maybe mention that so it becomes clear that we’re building on that technology, rather than doing something totally novel (which would probably be too ambitious for a senior design project) </w:t>
+        <w:t xml:space="preserve">These hands were designed and manufactured by people with limited resources.  Because of that, the hands are simple and affordable.  They set a precedent for inexpensive 3D printed hands.  </w:t>
       </w:r>
       <w:r>
         <w:rPr>
@@ -714,7 +534,6 @@
           <w:noProof/>
           <w:sz w:val="24"/>
         </w:rPr>
-        <w:lastRenderedPageBreak/>
         <w:drawing>
           <wp:inline distT="0" distB="0" distL="0" distR="0">
             <wp:extent cx="4786184" cy="2133600"/>
@@ -731,7 +550,7 @@
                     </pic:cNvPicPr>
                   </pic:nvPicPr>
                   <pic:blipFill>
-                    <a:blip r:embed="rId10" cstate="print"/>
+                    <a:blip r:embed="rId6" cstate="print"/>
                     <a:srcRect/>
                     <a:stretch>
                       <a:fillRect/>
@@ -827,7 +646,7 @@
                     </pic:cNvPicPr>
                   </pic:nvPicPr>
                   <pic:blipFill>
-                    <a:blip r:embed="rId11" cstate="print"/>
+                    <a:blip r:embed="rId7" cstate="print"/>
                     <a:srcRect/>
                     <a:stretch>
                       <a:fillRect/>
@@ -936,58 +755,15 @@
       </w:r>
       <w:r>
         <w:rPr>
-          <w:color w:val="FF0000"/>
-          <w:sz w:val="24"/>
-        </w:rPr>
-        <w:t xml:space="preserve">I would actually go into </w:t>
-      </w:r>
-      <w:r>
-        <w:rPr>
-          <w:color w:val="FF0000"/>
-          <w:sz w:val="24"/>
-        </w:rPr>
-        <w:t xml:space="preserve">a little </w:t>
-      </w:r>
-      <w:r>
-        <w:rPr>
-          <w:color w:val="FF0000"/>
-          <w:sz w:val="24"/>
-        </w:rPr>
-        <w:t>depth on how it works: i.e. it uses a system of cables attached to motors, and how that works exactly</w:t>
-      </w:r>
-      <w:r>
-        <w:rPr>
-          <w:color w:val="FF0000"/>
-          <w:sz w:val="24"/>
-        </w:rPr>
-        <w:t xml:space="preserve"> to pull fingers in</w:t>
-      </w:r>
-      <w:r>
-        <w:rPr>
-          <w:color w:val="FF0000"/>
-          <w:sz w:val="24"/>
-        </w:rPr>
-        <w:t xml:space="preserve">, that way our design kind of naturally </w:t>
-      </w:r>
-      <w:r>
-        <w:rPr>
-          <w:color w:val="FF0000"/>
-          <w:sz w:val="24"/>
-        </w:rPr>
-        <w:t>follows</w:t>
-      </w:r>
-      <w:r>
-        <w:rPr>
-          <w:color w:val="FF0000"/>
-          <w:sz w:val="24"/>
-        </w:rPr>
-        <w:t xml:space="preserve"> from this one and sounds less out-of-left-field </w:t>
-      </w:r>
-      <w:r>
-        <w:rPr>
-          <w:sz w:val="24"/>
-        </w:rPr>
-        <w:t xml:space="preserve">and </w:t>
+          <w:sz w:val="24"/>
+        </w:rPr>
+        <w:t>The device</w:t>
+      </w:r>
+      <w:r>
+        <w:rPr>
+          <w:sz w:val="24"/>
+        </w:rPr>
+        <w:t xml:space="preserve"> </w:t>
       </w:r>
       <w:r>
         <w:rPr>
@@ -1029,7 +805,6 @@
           <w:noProof/>
           <w:sz w:val="24"/>
         </w:rPr>
-        <w:lastRenderedPageBreak/>
         <w:drawing>
           <wp:inline distT="0" distB="0" distL="0" distR="0">
             <wp:extent cx="1972310" cy="2407920"/>
@@ -1046,7 +821,7 @@
                     </pic:cNvPicPr>
                   </pic:nvPicPr>
                   <pic:blipFill>
-                    <a:blip r:embed="rId12" cstate="print"/>
+                    <a:blip r:embed="rId8" cstate="print"/>
                     <a:srcRect/>
                     <a:stretch>
                       <a:fillRect/>
@@ -1159,7 +934,7 @@
                     </pic:cNvPicPr>
                   </pic:nvPicPr>
                   <pic:blipFill>
-                    <a:blip r:embed="rId13" cstate="print"/>
+                    <a:blip r:embed="rId9" cstate="print"/>
                     <a:srcRect/>
                     <a:stretch>
                       <a:fillRect/>
@@ -1220,7 +995,7 @@
                     </pic:cNvPicPr>
                   </pic:nvPicPr>
                   <pic:blipFill>
-                    <a:blip r:embed="rId14" cstate="print"/>
+                    <a:blip r:embed="rId10" cstate="print"/>
                     <a:srcRect/>
                     <a:stretch>
                       <a:fillRect/>
@@ -1441,80 +1216,6 @@
         </w:rPr>
         <w:t xml:space="preserve"> </w:t>
       </w:r>
-      <w:r>
-        <w:rPr>
-          <w:color w:val="FF0000"/>
-          <w:sz w:val="24"/>
-          <w:szCs w:val="24"/>
-        </w:rPr>
-        <w:t>I’d flesh this out a little more but I don’t know if it is your responsibility to or not</w:t>
-      </w:r>
-      <w:r>
-        <w:rPr>
-          <w:color w:val="FF0000"/>
-          <w:sz w:val="24"/>
-          <w:szCs w:val="24"/>
-        </w:rPr>
-        <w:t>. If you want you can talk about it more or maybe I can look into it myself.</w:t>
-      </w:r>
-      <w:r>
-        <w:rPr>
-          <w:color w:val="FF0000"/>
-          <w:sz w:val="24"/>
-          <w:szCs w:val="24"/>
-        </w:rPr>
-        <w:t xml:space="preserve">  </w:t>
-      </w:r>
-      <w:r>
-        <w:rPr>
-          <w:color w:val="5F497A" w:themeColor="accent4" w:themeShade="BF"/>
-          <w:sz w:val="24"/>
-          <w:szCs w:val="24"/>
-        </w:rPr>
-        <w:t>I believe Chris Wallace was doing something on how it actually works.  I was trying to go for more functionality and how it can be used</w:t>
-      </w:r>
-      <w:r>
-        <w:rPr>
-          <w:color w:val="5F497A" w:themeColor="accent4" w:themeShade="BF"/>
-          <w:sz w:val="24"/>
-          <w:szCs w:val="24"/>
-        </w:rPr>
-        <w:t xml:space="preserve"> </w:t>
-      </w:r>
-      <w:proofErr w:type="gramStart"/>
-      <w:r>
-        <w:rPr>
-          <w:color w:val="FF0000"/>
-          <w:sz w:val="24"/>
-          <w:szCs w:val="24"/>
-        </w:rPr>
-        <w:t>Okay,</w:t>
-      </w:r>
-      <w:proofErr w:type="gramEnd"/>
-      <w:r>
-        <w:rPr>
-          <w:color w:val="FF0000"/>
-          <w:sz w:val="24"/>
-          <w:szCs w:val="24"/>
-        </w:rPr>
-        <w:t xml:space="preserve"> I’</w:t>
-      </w:r>
-      <w:r>
-        <w:rPr>
-          <w:color w:val="FF0000"/>
-          <w:sz w:val="24"/>
-          <w:szCs w:val="24"/>
-        </w:rPr>
-        <w:t>ll pester him</w:t>
-      </w:r>
-      <w:r>
-        <w:rPr>
-          <w:color w:val="FF0000"/>
-          <w:sz w:val="24"/>
-          <w:szCs w:val="24"/>
-        </w:rPr>
-        <w:t xml:space="preserve"> about it then. : )</w:t>
-      </w:r>
     </w:p>
     <w:p>
       <w:pPr>
@@ -1541,7 +1242,6 @@
           <w:sz w:val="24"/>
           <w:szCs w:val="24"/>
         </w:rPr>
-        <w:lastRenderedPageBreak/>
         <w:drawing>
           <wp:inline distT="0" distB="0" distL="0" distR="0">
             <wp:extent cx="2693670" cy="2174240"/>
@@ -1558,7 +1258,7 @@
                     </pic:cNvPicPr>
                   </pic:nvPicPr>
                   <pic:blipFill>
-                    <a:blip r:embed="rId15" cstate="print"/>
+                    <a:blip r:embed="rId11" cstate="print"/>
                     <a:srcRect/>
                     <a:stretch>
                       <a:fillRect/>
@@ -1615,7 +1315,7 @@
                     </pic:cNvPicPr>
                   </pic:nvPicPr>
                   <pic:blipFill>
-                    <a:blip r:embed="rId16" cstate="print"/>
+                    <a:blip r:embed="rId12" cstate="print"/>
                     <a:srcRect/>
                     <a:stretch>
                       <a:fillRect/>
@@ -1733,7 +1433,7 @@
                     </pic:cNvPicPr>
                   </pic:nvPicPr>
                   <pic:blipFill>
-                    <a:blip r:embed="rId17" cstate="print"/>
+                    <a:blip r:embed="rId13" cstate="print"/>
                     <a:srcRect/>
                     <a:stretch>
                       <a:fillRect/>
@@ -1790,7 +1490,7 @@
                     </pic:cNvPicPr>
                   </pic:nvPicPr>
                   <pic:blipFill>
-                    <a:blip r:embed="rId18" cstate="print"/>
+                    <a:blip r:embed="rId14" cstate="print"/>
                     <a:srcRect/>
                     <a:stretch>
                       <a:fillRect/>
@@ -1942,7 +1642,7 @@
                     </pic:cNvPicPr>
                   </pic:nvPicPr>
                   <pic:blipFill>
-                    <a:blip r:embed="rId19" cstate="print"/>
+                    <a:blip r:embed="rId15" cstate="print"/>
                     <a:srcRect/>
                     <a:stretch>
                       <a:fillRect/>
@@ -1999,7 +1699,7 @@
                     </pic:cNvPicPr>
                   </pic:nvPicPr>
                   <pic:blipFill>
-                    <a:blip r:embed="rId20" cstate="print"/>
+                    <a:blip r:embed="rId16" cstate="print"/>
                     <a:srcRect/>
                     <a:stretch>
                       <a:fillRect/>
@@ -2124,10 +1824,64 @@
         <w:pStyle w:val="NoSpacing"/>
         <w:ind w:left="3420" w:hanging="3624"/>
         <w:rPr>
-          <w:sz w:val="24"/>
-          <w:szCs w:val="24"/>
-        </w:rPr>
-      </w:pPr>
+          <w:color w:val="FF0000"/>
+        </w:rPr>
+      </w:pPr>
+      <w:hyperlink r:id="rId17" w:history="1">
+        <w:r>
+          <w:rPr>
+            <w:rStyle w:val="Hyperlink"/>
+          </w:rPr>
+          <w:t>http://singularityhub.com/2010/06/30/how-much-is-the-newest-advanced-artificial-hand-11000-usd-video/</w:t>
+        </w:r>
+      </w:hyperlink>
+      <w:r>
+        <w:rPr>
+          <w:color w:val="FF0000"/>
+        </w:rPr>
+        <w:t xml:space="preserve"> </w:t>
+      </w:r>
+    </w:p>
+    <w:p>
+      <w:pPr>
+        <w:pStyle w:val="NoSpacing"/>
+        <w:ind w:left="3420" w:hanging="3624"/>
+        <w:rPr>
+          <w:color w:val="FF0000"/>
+        </w:rPr>
+      </w:pPr>
+      <w:hyperlink r:id="rId18" w:history="1">
+        <w:r>
+          <w:rPr>
+            <w:rStyle w:val="Hyperlink"/>
+          </w:rPr>
+          <w:t>http://en.wikipedia.org/wiki/Michelangelo_Hand</w:t>
+        </w:r>
+      </w:hyperlink>
+      <w:r>
+        <w:rPr>
+          <w:color w:val="FF0000"/>
+        </w:rPr>
+        <w:t xml:space="preserve"> </w:t>
+      </w:r>
+    </w:p>
+    <w:p>
+      <w:pPr>
+        <w:pStyle w:val="NoSpacing"/>
+        <w:ind w:left="3420" w:hanging="3624"/>
+        <w:rPr>
+          <w:sz w:val="24"/>
+          <w:szCs w:val="24"/>
+        </w:rPr>
+      </w:pPr>
+      <w:hyperlink r:id="rId19" w:history="1">
+        <w:r>
+          <w:rPr>
+            <w:rStyle w:val="Hyperlink"/>
+          </w:rPr>
+          <w:t>http://www.huffingtonpost.com/2013/05/03/i-limb-ultra-revolution-app-bionic-hands-program_n_3210609.html</w:t>
+        </w:r>
+      </w:hyperlink>
     </w:p>
     <w:sectPr>
       <w:pgSz w:w="12240" w:h="15840"/>
@@ -2140,7 +1894,7 @@
 </file>
 
 <file path=word/numbering.xml><?xml version="1.0" encoding="utf-8"?>
-<w:numbering xmlns:wpc="http://schemas.microsoft.com/office/word/2010/wordprocessingCanvas" xmlns:mc="http://schemas.openxmlformats.org/markup-compatibility/2006" xmlns:o="urn:schemas-microsoft-com:office:office" xmlns:r="http://schemas.openxmlformats.org/officeDocument/2006/relationships" xmlns:m="http://schemas.openxmlformats.org/officeDocument/2006/math" xmlns:v="urn:schemas-microsoft-com:vml" xmlns:wp14="http://schemas.microsoft.com/office/word/2010/wordprocessingDrawing" xmlns:wp="http://schemas.openxmlformats.org/drawingml/2006/wordprocessingDrawing" xmlns:w10="urn:schemas-microsoft-com:office:word" xmlns:w="http://schemas.openxmlformats.org/wordprocessingml/2006/main" xmlns:w14="http://schemas.microsoft.com/office/word/2010/wordml" xmlns:wpg="http://schemas.microsoft.com/office/word/2010/wordprocessingGroup" xmlns:wpi="http://schemas.microsoft.com/office/word/2010/wordprocessingInk" xmlns:wne="http://schemas.microsoft.com/office/word/2006/wordml" xmlns:wps="http://schemas.microsoft.com/office/word/2010/wordprocessingShape" mc:Ignorable="w14 wp14">
+<w:numbering xmlns:ve="http://schemas.openxmlformats.org/markup-compatibility/2006" xmlns:o="urn:schemas-microsoft-com:office:office" xmlns:r="http://schemas.openxmlformats.org/officeDocument/2006/relationships" xmlns:m="http://schemas.openxmlformats.org/officeDocument/2006/math" xmlns:v="urn:schemas-microsoft-com:vml" xmlns:wp="http://schemas.openxmlformats.org/drawingml/2006/wordprocessingDrawing" xmlns:w10="urn:schemas-microsoft-com:office:word" xmlns:w="http://schemas.openxmlformats.org/wordprocessingml/2006/main" xmlns:wne="http://schemas.microsoft.com/office/word/2006/wordml">
   <w:abstractNum w:abstractNumId="0">
     <w:nsid w:val="1FB05C38"/>
     <w:multiLevelType w:val="hybridMultilevel"/>
@@ -2574,7 +2328,7 @@
 </file>
 
 <file path=word/styles.xml><?xml version="1.0" encoding="utf-8"?>
-<w:styles xmlns:mc="http://schemas.openxmlformats.org/markup-compatibility/2006" xmlns:r="http://schemas.openxmlformats.org/officeDocument/2006/relationships" xmlns:w="http://schemas.openxmlformats.org/wordprocessingml/2006/main" xmlns:w14="http://schemas.microsoft.com/office/word/2010/wordml" mc:Ignorable="w14">
+<w:styles xmlns:r="http://schemas.openxmlformats.org/officeDocument/2006/relationships" xmlns:w="http://schemas.openxmlformats.org/wordprocessingml/2006/main">
   <w:docDefaults>
     <w:rPrDefault>
       <w:rPr>
@@ -2745,6 +2499,7 @@
     <w:uiPriority w:val="99"/>
     <w:semiHidden/>
     <w:unhideWhenUsed/>
+    <w:qFormat/>
     <w:tblPr>
       <w:tblInd w:w="0" w:type="dxa"/>
       <w:tblCellMar>

</xml_diff>